<commit_message>
Terminado cards utilizando grid layout
</commit_message>
<xml_diff>
--- a/O que aprendemos.docx
+++ b/O que aprendemos.docx
@@ -549,9 +549,7 @@
         </w:rPr>
         <w:t>=============</w:t>
       </w:r>
-      <w:bookmarkStart w:id="0" w:name="_GoBack"/>
-    </w:p>
-    <w:bookmarkEnd w:id="0"/>
+    </w:p>
     <w:p>
       <w:pPr>
         <w:shd w:val="clear" w:color="auto" w:fill="FFFFFF"/>
@@ -1239,16 +1237,938 @@
     </w:p>
     <w:p>
       <w:pPr>
+        <w:numPr>
+          <w:ilvl w:val="0"/>
+          <w:numId w:val="3"/>
+        </w:numPr>
+        <w:shd w:val="clear" w:color="auto" w:fill="FFFFFF"/>
+        <w:spacing w:before="60" w:after="60" w:line="240" w:lineRule="auto"/>
+        <w:ind w:left="480"/>
+        <w:rPr>
+          <w:rFonts w:ascii="Times New Roman" w:eastAsia="Times New Roman" w:hAnsi="Times New Roman" w:cs="Times New Roman"/>
+          <w:color w:val="3D464D"/>
+          <w:sz w:val="27"/>
+          <w:szCs w:val="27"/>
+          <w:lang w:eastAsia="pt-BR"/>
+        </w:rPr>
+      </w:pPr>
+      <w:r>
+        <w:rPr>
+          <w:rFonts w:ascii="Times New Roman" w:eastAsia="Times New Roman" w:hAnsi="Times New Roman" w:cs="Times New Roman"/>
+          <w:color w:val="3D464D"/>
+          <w:sz w:val="27"/>
+          <w:szCs w:val="27"/>
+          <w:lang w:eastAsia="pt-BR"/>
+        </w:rPr>
+        <w:t xml:space="preserve">Formatar elementos de texto com o </w:t>
+      </w:r>
+      <w:proofErr w:type="spellStart"/>
+      <w:r>
+        <w:rPr>
+          <w:rFonts w:ascii="Times New Roman" w:eastAsia="Times New Roman" w:hAnsi="Times New Roman" w:cs="Times New Roman"/>
+          <w:color w:val="3D464D"/>
+          <w:sz w:val="27"/>
+          <w:szCs w:val="27"/>
+          <w:lang w:eastAsia="pt-BR"/>
+        </w:rPr>
+        <w:t>Bootstrap</w:t>
+      </w:r>
+      <w:proofErr w:type="spellEnd"/>
+      <w:r>
+        <w:rPr>
+          <w:rFonts w:ascii="Times New Roman" w:eastAsia="Times New Roman" w:hAnsi="Times New Roman" w:cs="Times New Roman"/>
+          <w:color w:val="3D464D"/>
+          <w:sz w:val="27"/>
+          <w:szCs w:val="27"/>
+          <w:lang w:eastAsia="pt-BR"/>
+        </w:rPr>
+        <w:t>;</w:t>
+      </w:r>
+    </w:p>
+    <w:p>
+      <w:pPr>
+        <w:numPr>
+          <w:ilvl w:val="0"/>
+          <w:numId w:val="3"/>
+        </w:numPr>
         <w:shd w:val="clear" w:color="auto" w:fill="FFFFFF"/>
         <w:spacing w:after="0" w:line="240" w:lineRule="auto"/>
-        <w:rPr>
-          <w:rFonts w:ascii="Times New Roman" w:eastAsia="Times New Roman" w:hAnsi="Times New Roman" w:cs="Times New Roman"/>
-          <w:color w:val="3D464D"/>
-          <w:sz w:val="27"/>
-          <w:szCs w:val="27"/>
-          <w:lang w:eastAsia="pt-BR"/>
-        </w:rPr>
-      </w:pPr>
+        <w:ind w:left="480"/>
+        <w:rPr>
+          <w:rFonts w:ascii="Times New Roman" w:eastAsia="Times New Roman" w:hAnsi="Times New Roman" w:cs="Times New Roman"/>
+          <w:color w:val="3D464D"/>
+          <w:sz w:val="27"/>
+          <w:szCs w:val="27"/>
+          <w:lang w:eastAsia="pt-BR"/>
+        </w:rPr>
+      </w:pPr>
+      <w:r>
+        <w:rPr>
+          <w:rFonts w:ascii="Times New Roman" w:eastAsia="Times New Roman" w:hAnsi="Times New Roman" w:cs="Times New Roman"/>
+          <w:color w:val="3D464D"/>
+          <w:sz w:val="27"/>
+          <w:szCs w:val="27"/>
+          <w:lang w:eastAsia="pt-BR"/>
+        </w:rPr>
+        <w:t xml:space="preserve">Utilizar o </w:t>
+      </w:r>
+      <w:proofErr w:type="spellStart"/>
+      <w:r>
+        <w:rPr>
+          <w:rFonts w:ascii="Times New Roman" w:eastAsia="Times New Roman" w:hAnsi="Times New Roman" w:cs="Times New Roman"/>
+          <w:color w:val="3D464D"/>
+          <w:sz w:val="27"/>
+          <w:szCs w:val="27"/>
+          <w:lang w:eastAsia="pt-BR"/>
+        </w:rPr>
+        <w:t>Bootstrap</w:t>
+      </w:r>
+      <w:proofErr w:type="spellEnd"/>
+      <w:r>
+        <w:rPr>
+          <w:rFonts w:ascii="Times New Roman" w:eastAsia="Times New Roman" w:hAnsi="Times New Roman" w:cs="Times New Roman"/>
+          <w:color w:val="3D464D"/>
+          <w:sz w:val="27"/>
+          <w:szCs w:val="27"/>
+          <w:lang w:eastAsia="pt-BR"/>
+        </w:rPr>
+        <w:t xml:space="preserve"> para controlar larguras e alturas de </w:t>
+      </w:r>
+      <w:proofErr w:type="spellStart"/>
+      <w:r>
+        <w:rPr>
+          <w:rFonts w:ascii="Courier New" w:eastAsia="Times New Roman" w:hAnsi="Courier New" w:cs="Courier New"/>
+          <w:color w:val="3D464D"/>
+          <w:sz w:val="23"/>
+          <w:szCs w:val="23"/>
+          <w:shd w:val="clear" w:color="auto" w:fill="F0F3F5"/>
+          <w:lang w:eastAsia="pt-BR"/>
+        </w:rPr>
+        <w:t>margin</w:t>
+      </w:r>
+      <w:proofErr w:type="spellEnd"/>
+      <w:r>
+        <w:rPr>
+          <w:rFonts w:ascii="Times New Roman" w:eastAsia="Times New Roman" w:hAnsi="Times New Roman" w:cs="Times New Roman"/>
+          <w:color w:val="3D464D"/>
+          <w:sz w:val="27"/>
+          <w:szCs w:val="27"/>
+          <w:lang w:eastAsia="pt-BR"/>
+        </w:rPr>
+        <w:t> e </w:t>
+      </w:r>
+      <w:proofErr w:type="spellStart"/>
+      <w:r>
+        <w:rPr>
+          <w:rFonts w:ascii="Courier New" w:eastAsia="Times New Roman" w:hAnsi="Courier New" w:cs="Courier New"/>
+          <w:color w:val="3D464D"/>
+          <w:sz w:val="23"/>
+          <w:szCs w:val="23"/>
+          <w:shd w:val="clear" w:color="auto" w:fill="F0F3F5"/>
+          <w:lang w:eastAsia="pt-BR"/>
+        </w:rPr>
+        <w:t>padding</w:t>
+      </w:r>
+      <w:proofErr w:type="spellEnd"/>
+      <w:r>
+        <w:rPr>
+          <w:rFonts w:ascii="Times New Roman" w:eastAsia="Times New Roman" w:hAnsi="Times New Roman" w:cs="Times New Roman"/>
+          <w:color w:val="3D464D"/>
+          <w:sz w:val="27"/>
+          <w:szCs w:val="27"/>
+          <w:lang w:eastAsia="pt-BR"/>
+        </w:rPr>
+        <w:t>.</w:t>
+      </w:r>
+    </w:p>
+    <w:p>
+      <w:pPr>
+        <w:shd w:val="clear" w:color="auto" w:fill="FFFFFF"/>
+        <w:spacing w:before="360" w:after="360" w:line="240" w:lineRule="auto"/>
+        <w:rPr>
+          <w:rFonts w:ascii="Times New Roman" w:eastAsia="Times New Roman" w:hAnsi="Times New Roman" w:cs="Times New Roman"/>
+          <w:color w:val="3D464D"/>
+          <w:sz w:val="27"/>
+          <w:szCs w:val="27"/>
+          <w:lang w:eastAsia="pt-BR"/>
+        </w:rPr>
+      </w:pPr>
+      <w:r>
+        <w:rPr>
+          <w:rFonts w:ascii="Times New Roman" w:eastAsia="Times New Roman" w:hAnsi="Times New Roman" w:cs="Times New Roman"/>
+          <w:color w:val="3D464D"/>
+          <w:sz w:val="27"/>
+          <w:szCs w:val="27"/>
+          <w:lang w:eastAsia="pt-BR"/>
+        </w:rPr>
+        <w:t xml:space="preserve">Links da documentação do </w:t>
+      </w:r>
+      <w:proofErr w:type="spellStart"/>
+      <w:r>
+        <w:rPr>
+          <w:rFonts w:ascii="Times New Roman" w:eastAsia="Times New Roman" w:hAnsi="Times New Roman" w:cs="Times New Roman"/>
+          <w:color w:val="3D464D"/>
+          <w:sz w:val="27"/>
+          <w:szCs w:val="27"/>
+          <w:lang w:eastAsia="pt-BR"/>
+        </w:rPr>
+        <w:t>Bootstrap</w:t>
+      </w:r>
+      <w:proofErr w:type="spellEnd"/>
+      <w:r>
+        <w:rPr>
+          <w:rFonts w:ascii="Times New Roman" w:eastAsia="Times New Roman" w:hAnsi="Times New Roman" w:cs="Times New Roman"/>
+          <w:color w:val="3D464D"/>
+          <w:sz w:val="27"/>
+          <w:szCs w:val="27"/>
+          <w:lang w:eastAsia="pt-BR"/>
+        </w:rPr>
+        <w:t xml:space="preserve"> que utilizamos nessa aula:</w:t>
+      </w:r>
+    </w:p>
+    <w:p>
+      <w:pPr>
+        <w:shd w:val="clear" w:color="auto" w:fill="FFFFFF"/>
+        <w:spacing w:after="0" w:line="240" w:lineRule="auto"/>
+        <w:rPr>
+          <w:rFonts w:ascii="Times New Roman" w:eastAsia="Times New Roman" w:hAnsi="Times New Roman" w:cs="Times New Roman"/>
+          <w:color w:val="3D464D"/>
+          <w:sz w:val="27"/>
+          <w:szCs w:val="27"/>
+          <w:lang w:eastAsia="pt-BR"/>
+        </w:rPr>
+      </w:pPr>
+      <w:hyperlink r:id="rId14" w:tgtFrame="_blank" w:history="1">
+        <w:r>
+          <w:rPr>
+            <w:rFonts w:ascii="Times New Roman" w:eastAsia="Times New Roman" w:hAnsi="Times New Roman" w:cs="Times New Roman"/>
+            <w:color w:val="0000FF"/>
+            <w:sz w:val="27"/>
+            <w:szCs w:val="27"/>
+            <w:u w:val="single"/>
+            <w:lang w:eastAsia="pt-BR"/>
+          </w:rPr>
+          <w:t>Texto</w:t>
+        </w:r>
+      </w:hyperlink>
+    </w:p>
+    <w:p>
+      <w:pPr>
+        <w:shd w:val="clear" w:color="auto" w:fill="FFFFFF"/>
+        <w:spacing w:after="0" w:line="240" w:lineRule="auto"/>
+        <w:rPr>
+          <w:rFonts w:ascii="Times New Roman" w:eastAsia="Times New Roman" w:hAnsi="Times New Roman" w:cs="Times New Roman"/>
+          <w:color w:val="3D464D"/>
+          <w:sz w:val="27"/>
+          <w:szCs w:val="27"/>
+          <w:lang w:eastAsia="pt-BR"/>
+        </w:rPr>
+      </w:pPr>
+      <w:hyperlink r:id="rId15" w:anchor="text-alignment" w:tgtFrame="_blank" w:history="1">
+        <w:r>
+          <w:rPr>
+            <w:rFonts w:ascii="Times New Roman" w:eastAsia="Times New Roman" w:hAnsi="Times New Roman" w:cs="Times New Roman"/>
+            <w:color w:val="0000FF"/>
+            <w:sz w:val="27"/>
+            <w:szCs w:val="27"/>
+            <w:u w:val="single"/>
+            <w:lang w:eastAsia="pt-BR"/>
+          </w:rPr>
+          <w:t>Alinhamento de texto</w:t>
+        </w:r>
+      </w:hyperlink>
+    </w:p>
+    <w:p>
+      <w:pPr>
+        <w:shd w:val="clear" w:color="auto" w:fill="FFFFFF"/>
+        <w:spacing w:after="0" w:line="240" w:lineRule="auto"/>
+        <w:rPr>
+          <w:rFonts w:ascii="Times New Roman" w:eastAsia="Times New Roman" w:hAnsi="Times New Roman" w:cs="Times New Roman"/>
+          <w:color w:val="3D464D"/>
+          <w:sz w:val="27"/>
+          <w:szCs w:val="27"/>
+          <w:lang w:eastAsia="pt-BR"/>
+        </w:rPr>
+      </w:pPr>
+      <w:hyperlink r:id="rId16" w:tgtFrame="_blank" w:history="1">
+        <w:r>
+          <w:rPr>
+            <w:rFonts w:ascii="Times New Roman" w:eastAsia="Times New Roman" w:hAnsi="Times New Roman" w:cs="Times New Roman"/>
+            <w:color w:val="0000FF"/>
+            <w:sz w:val="27"/>
+            <w:szCs w:val="27"/>
+            <w:u w:val="single"/>
+            <w:lang w:eastAsia="pt-BR"/>
+          </w:rPr>
+          <w:t>Cores</w:t>
+        </w:r>
+      </w:hyperlink>
+    </w:p>
+    <w:p>
+      <w:pPr>
+        <w:shd w:val="clear" w:color="auto" w:fill="FFFFFF"/>
+        <w:spacing w:after="0" w:line="240" w:lineRule="auto"/>
+        <w:rPr>
+          <w:rFonts w:ascii="Times New Roman" w:eastAsia="Times New Roman" w:hAnsi="Times New Roman" w:cs="Times New Roman"/>
+          <w:color w:val="3D464D"/>
+          <w:sz w:val="27"/>
+          <w:szCs w:val="27"/>
+          <w:lang w:eastAsia="pt-BR"/>
+        </w:rPr>
+      </w:pPr>
+      <w:hyperlink r:id="rId17" w:tgtFrame="_blank" w:history="1">
+        <w:r>
+          <w:rPr>
+            <w:rFonts w:ascii="Times New Roman" w:eastAsia="Times New Roman" w:hAnsi="Times New Roman" w:cs="Times New Roman"/>
+            <w:color w:val="0000FF"/>
+            <w:sz w:val="27"/>
+            <w:szCs w:val="27"/>
+            <w:u w:val="single"/>
+            <w:lang w:eastAsia="pt-BR"/>
+          </w:rPr>
+          <w:t>Espaçamento</w:t>
+        </w:r>
+      </w:hyperlink>
+    </w:p>
+    <w:p>
+      <w:pPr>
+        <w:shd w:val="clear" w:color="auto" w:fill="FFFFFF"/>
+        <w:spacing w:after="0" w:line="240" w:lineRule="auto"/>
+        <w:rPr>
+          <w:rFonts w:ascii="Times New Roman" w:eastAsia="Times New Roman" w:hAnsi="Times New Roman" w:cs="Times New Roman"/>
+          <w:color w:val="3D464D"/>
+          <w:sz w:val="27"/>
+          <w:szCs w:val="27"/>
+          <w:lang w:eastAsia="pt-BR"/>
+        </w:rPr>
+      </w:pPr>
+    </w:p>
+    <w:p>
+      <w:pPr>
+        <w:shd w:val="clear" w:color="auto" w:fill="FFFFFF"/>
+        <w:spacing w:after="0" w:line="240" w:lineRule="auto"/>
+        <w:rPr>
+          <w:rFonts w:ascii="Times New Roman" w:eastAsia="Times New Roman" w:hAnsi="Times New Roman" w:cs="Times New Roman"/>
+          <w:color w:val="3D464D"/>
+          <w:sz w:val="27"/>
+          <w:szCs w:val="27"/>
+          <w:lang w:eastAsia="pt-BR"/>
+        </w:rPr>
+      </w:pPr>
+      <w:r>
+        <w:rPr>
+          <w:rFonts w:ascii="Times New Roman" w:eastAsia="Times New Roman" w:hAnsi="Times New Roman" w:cs="Times New Roman"/>
+          <w:color w:val="3D464D"/>
+          <w:sz w:val="27"/>
+          <w:szCs w:val="27"/>
+          <w:lang w:eastAsia="pt-BR"/>
+        </w:rPr>
+        <w:t>====================================================================</w:t>
+      </w:r>
+    </w:p>
+    <w:p>
+      <w:pPr>
+        <w:shd w:val="clear" w:color="auto" w:fill="FFFFFF"/>
+        <w:spacing w:after="0" w:line="240" w:lineRule="auto"/>
+        <w:rPr>
+          <w:rFonts w:ascii="Times New Roman" w:eastAsia="Times New Roman" w:hAnsi="Times New Roman" w:cs="Times New Roman"/>
+          <w:color w:val="3D464D"/>
+          <w:sz w:val="27"/>
+          <w:szCs w:val="27"/>
+          <w:lang w:eastAsia="pt-BR"/>
+        </w:rPr>
+      </w:pPr>
+      <w:r>
+        <w:rPr>
+          <w:rFonts w:ascii="Times New Roman" w:eastAsia="Times New Roman" w:hAnsi="Times New Roman" w:cs="Times New Roman"/>
+          <w:color w:val="3D464D"/>
+          <w:sz w:val="27"/>
+          <w:szCs w:val="27"/>
+          <w:lang w:eastAsia="pt-BR"/>
+        </w:rPr>
+        <w:t>AULA-04</w:t>
+      </w:r>
+    </w:p>
+    <w:p>
+      <w:pPr>
+        <w:numPr>
+          <w:ilvl w:val="0"/>
+          <w:numId w:val="4"/>
+        </w:numPr>
+        <w:shd w:val="clear" w:color="auto" w:fill="FFFFFF"/>
+        <w:spacing w:before="60" w:after="60" w:line="240" w:lineRule="auto"/>
+        <w:ind w:left="480"/>
+        <w:rPr>
+          <w:rFonts w:ascii="Times New Roman" w:eastAsia="Times New Roman" w:hAnsi="Times New Roman" w:cs="Times New Roman"/>
+          <w:color w:val="3D464D"/>
+          <w:sz w:val="27"/>
+          <w:szCs w:val="27"/>
+          <w:lang w:eastAsia="pt-BR"/>
+        </w:rPr>
+      </w:pPr>
+      <w:r>
+        <w:rPr>
+          <w:rFonts w:ascii="Times New Roman" w:eastAsia="Times New Roman" w:hAnsi="Times New Roman" w:cs="Times New Roman"/>
+          <w:color w:val="3D464D"/>
+          <w:sz w:val="27"/>
+          <w:szCs w:val="27"/>
+          <w:lang w:eastAsia="pt-BR"/>
+        </w:rPr>
+        <w:t xml:space="preserve">Utilizar o componente </w:t>
+      </w:r>
+      <w:proofErr w:type="spellStart"/>
+      <w:r>
+        <w:rPr>
+          <w:rFonts w:ascii="Times New Roman" w:eastAsia="Times New Roman" w:hAnsi="Times New Roman" w:cs="Times New Roman"/>
+          <w:color w:val="3D464D"/>
+          <w:sz w:val="27"/>
+          <w:szCs w:val="27"/>
+          <w:lang w:eastAsia="pt-BR"/>
+        </w:rPr>
+        <w:t>card</w:t>
+      </w:r>
+      <w:proofErr w:type="spellEnd"/>
+      <w:r>
+        <w:rPr>
+          <w:rFonts w:ascii="Times New Roman" w:eastAsia="Times New Roman" w:hAnsi="Times New Roman" w:cs="Times New Roman"/>
+          <w:color w:val="3D464D"/>
+          <w:sz w:val="27"/>
+          <w:szCs w:val="27"/>
+          <w:lang w:eastAsia="pt-BR"/>
+        </w:rPr>
+        <w:t xml:space="preserve"> do </w:t>
+      </w:r>
+      <w:proofErr w:type="spellStart"/>
+      <w:r>
+        <w:rPr>
+          <w:rFonts w:ascii="Times New Roman" w:eastAsia="Times New Roman" w:hAnsi="Times New Roman" w:cs="Times New Roman"/>
+          <w:color w:val="3D464D"/>
+          <w:sz w:val="27"/>
+          <w:szCs w:val="27"/>
+          <w:lang w:eastAsia="pt-BR"/>
+        </w:rPr>
+        <w:t>Bootstrap</w:t>
+      </w:r>
+      <w:proofErr w:type="spellEnd"/>
+      <w:r>
+        <w:rPr>
+          <w:rFonts w:ascii="Times New Roman" w:eastAsia="Times New Roman" w:hAnsi="Times New Roman" w:cs="Times New Roman"/>
+          <w:color w:val="3D464D"/>
+          <w:sz w:val="27"/>
+          <w:szCs w:val="27"/>
+          <w:lang w:eastAsia="pt-BR"/>
+        </w:rPr>
+        <w:t>;</w:t>
+      </w:r>
+    </w:p>
+    <w:p>
+      <w:pPr>
+        <w:numPr>
+          <w:ilvl w:val="0"/>
+          <w:numId w:val="4"/>
+        </w:numPr>
+        <w:shd w:val="clear" w:color="auto" w:fill="FFFFFF"/>
+        <w:spacing w:before="60" w:after="60" w:line="240" w:lineRule="auto"/>
+        <w:ind w:left="480"/>
+        <w:rPr>
+          <w:rFonts w:ascii="Times New Roman" w:eastAsia="Times New Roman" w:hAnsi="Times New Roman" w:cs="Times New Roman"/>
+          <w:color w:val="3D464D"/>
+          <w:sz w:val="27"/>
+          <w:szCs w:val="27"/>
+          <w:lang w:eastAsia="pt-BR"/>
+        </w:rPr>
+      </w:pPr>
+      <w:r>
+        <w:rPr>
+          <w:rFonts w:ascii="Times New Roman" w:eastAsia="Times New Roman" w:hAnsi="Times New Roman" w:cs="Times New Roman"/>
+          <w:color w:val="3D464D"/>
+          <w:sz w:val="27"/>
+          <w:szCs w:val="27"/>
+          <w:lang w:eastAsia="pt-BR"/>
+        </w:rPr>
+        <w:t>Personalizar o componente quando necessário usando nossas próprias classes;</w:t>
+      </w:r>
+    </w:p>
+    <w:p>
+      <w:pPr>
+        <w:numPr>
+          <w:ilvl w:val="0"/>
+          <w:numId w:val="4"/>
+        </w:numPr>
+        <w:shd w:val="clear" w:color="auto" w:fill="FFFFFF"/>
+        <w:spacing w:before="60" w:after="60" w:line="240" w:lineRule="auto"/>
+        <w:ind w:left="480"/>
+        <w:rPr>
+          <w:rFonts w:ascii="Times New Roman" w:eastAsia="Times New Roman" w:hAnsi="Times New Roman" w:cs="Times New Roman"/>
+          <w:color w:val="3D464D"/>
+          <w:sz w:val="27"/>
+          <w:szCs w:val="27"/>
+          <w:lang w:eastAsia="pt-BR"/>
+        </w:rPr>
+      </w:pPr>
+      <w:r>
+        <w:rPr>
+          <w:rFonts w:ascii="Times New Roman" w:eastAsia="Times New Roman" w:hAnsi="Times New Roman" w:cs="Times New Roman"/>
+          <w:color w:val="3D464D"/>
+          <w:sz w:val="27"/>
+          <w:szCs w:val="27"/>
+          <w:lang w:eastAsia="pt-BR"/>
+        </w:rPr>
+        <w:t xml:space="preserve">Adotar algumas </w:t>
+      </w:r>
+      <w:proofErr w:type="spellStart"/>
+      <w:r>
+        <w:rPr>
+          <w:rFonts w:ascii="Times New Roman" w:eastAsia="Times New Roman" w:hAnsi="Times New Roman" w:cs="Times New Roman"/>
+          <w:color w:val="3D464D"/>
+          <w:sz w:val="27"/>
+          <w:szCs w:val="27"/>
+          <w:lang w:eastAsia="pt-BR"/>
+        </w:rPr>
+        <w:t>tags</w:t>
+      </w:r>
+      <w:proofErr w:type="spellEnd"/>
+      <w:r>
+        <w:rPr>
+          <w:rFonts w:ascii="Times New Roman" w:eastAsia="Times New Roman" w:hAnsi="Times New Roman" w:cs="Times New Roman"/>
+          <w:color w:val="3D464D"/>
+          <w:sz w:val="27"/>
+          <w:szCs w:val="27"/>
+          <w:lang w:eastAsia="pt-BR"/>
+        </w:rPr>
+        <w:t xml:space="preserve"> semânticas em nosso HTML</w:t>
+      </w:r>
+    </w:p>
+    <w:p>
+      <w:pPr>
+        <w:shd w:val="clear" w:color="auto" w:fill="FFFFFF"/>
+        <w:spacing w:before="360" w:after="360" w:line="240" w:lineRule="auto"/>
+        <w:rPr>
+          <w:rFonts w:ascii="Times New Roman" w:eastAsia="Times New Roman" w:hAnsi="Times New Roman" w:cs="Times New Roman"/>
+          <w:color w:val="3D464D"/>
+          <w:sz w:val="27"/>
+          <w:szCs w:val="27"/>
+          <w:lang w:eastAsia="pt-BR"/>
+        </w:rPr>
+      </w:pPr>
+      <w:r>
+        <w:rPr>
+          <w:rFonts w:ascii="Times New Roman" w:eastAsia="Times New Roman" w:hAnsi="Times New Roman" w:cs="Times New Roman"/>
+          <w:color w:val="3D464D"/>
+          <w:sz w:val="27"/>
+          <w:szCs w:val="27"/>
+          <w:lang w:eastAsia="pt-BR"/>
+        </w:rPr>
+        <w:t xml:space="preserve">Links da documentação do </w:t>
+      </w:r>
+      <w:proofErr w:type="spellStart"/>
+      <w:r>
+        <w:rPr>
+          <w:rFonts w:ascii="Times New Roman" w:eastAsia="Times New Roman" w:hAnsi="Times New Roman" w:cs="Times New Roman"/>
+          <w:color w:val="3D464D"/>
+          <w:sz w:val="27"/>
+          <w:szCs w:val="27"/>
+          <w:lang w:eastAsia="pt-BR"/>
+        </w:rPr>
+        <w:t>Bootstrap</w:t>
+      </w:r>
+      <w:proofErr w:type="spellEnd"/>
+      <w:r>
+        <w:rPr>
+          <w:rFonts w:ascii="Times New Roman" w:eastAsia="Times New Roman" w:hAnsi="Times New Roman" w:cs="Times New Roman"/>
+          <w:color w:val="3D464D"/>
+          <w:sz w:val="27"/>
+          <w:szCs w:val="27"/>
+          <w:lang w:eastAsia="pt-BR"/>
+        </w:rPr>
+        <w:t xml:space="preserve"> que utilizamos nessa aula:</w:t>
+      </w:r>
+    </w:p>
+    <w:p>
+      <w:pPr>
+        <w:shd w:val="clear" w:color="auto" w:fill="FFFFFF"/>
+        <w:spacing w:after="0" w:line="240" w:lineRule="auto"/>
+        <w:rPr>
+          <w:rFonts w:ascii="Times New Roman" w:eastAsia="Times New Roman" w:hAnsi="Times New Roman" w:cs="Times New Roman"/>
+          <w:color w:val="3D464D"/>
+          <w:sz w:val="27"/>
+          <w:szCs w:val="27"/>
+          <w:lang w:eastAsia="pt-BR"/>
+        </w:rPr>
+      </w:pPr>
+      <w:hyperlink r:id="rId18" w:tgtFrame="_blank" w:history="1">
+        <w:proofErr w:type="spellStart"/>
+        <w:r>
+          <w:rPr>
+            <w:rFonts w:ascii="Times New Roman" w:eastAsia="Times New Roman" w:hAnsi="Times New Roman" w:cs="Times New Roman"/>
+            <w:color w:val="0000FF"/>
+            <w:sz w:val="27"/>
+            <w:szCs w:val="27"/>
+            <w:u w:val="single"/>
+            <w:lang w:eastAsia="pt-BR"/>
+          </w:rPr>
+          <w:t>Cards</w:t>
+        </w:r>
+        <w:proofErr w:type="spellEnd"/>
+      </w:hyperlink>
+    </w:p>
+    <w:p>
+      <w:pPr>
+        <w:shd w:val="clear" w:color="auto" w:fill="FFFFFF"/>
+        <w:spacing w:after="0" w:line="240" w:lineRule="auto"/>
+        <w:rPr>
+          <w:rFonts w:ascii="Times New Roman" w:eastAsia="Times New Roman" w:hAnsi="Times New Roman" w:cs="Times New Roman"/>
+          <w:color w:val="3D464D"/>
+          <w:sz w:val="27"/>
+          <w:szCs w:val="27"/>
+          <w:lang w:eastAsia="pt-BR"/>
+        </w:rPr>
+      </w:pPr>
+      <w:hyperlink r:id="rId19" w:anchor="background-color" w:tgtFrame="_blank" w:history="1">
+        <w:r>
+          <w:rPr>
+            <w:rFonts w:ascii="Times New Roman" w:eastAsia="Times New Roman" w:hAnsi="Times New Roman" w:cs="Times New Roman"/>
+            <w:color w:val="0000FF"/>
+            <w:sz w:val="27"/>
+            <w:szCs w:val="27"/>
+            <w:u w:val="single"/>
+            <w:lang w:eastAsia="pt-BR"/>
+          </w:rPr>
+          <w:t>Background Color</w:t>
+        </w:r>
+      </w:hyperlink>
+    </w:p>
+    <w:p>
+      <w:pPr>
+        <w:shd w:val="clear" w:color="auto" w:fill="FFFFFF"/>
+        <w:spacing w:after="0" w:line="240" w:lineRule="auto"/>
+        <w:rPr>
+          <w:rFonts w:ascii="Times New Roman" w:eastAsia="Times New Roman" w:hAnsi="Times New Roman" w:cs="Times New Roman"/>
+          <w:color w:val="3D464D"/>
+          <w:sz w:val="27"/>
+          <w:szCs w:val="27"/>
+          <w:lang w:eastAsia="pt-BR"/>
+        </w:rPr>
+      </w:pPr>
+    </w:p>
+    <w:p>
+      <w:pPr>
+        <w:shd w:val="clear" w:color="auto" w:fill="FFFFFF"/>
+        <w:spacing w:after="0" w:line="240" w:lineRule="auto"/>
+        <w:rPr>
+          <w:rFonts w:ascii="Times New Roman" w:eastAsia="Times New Roman" w:hAnsi="Times New Roman" w:cs="Times New Roman"/>
+          <w:color w:val="3D464D"/>
+          <w:sz w:val="27"/>
+          <w:szCs w:val="27"/>
+          <w:lang w:eastAsia="pt-BR"/>
+        </w:rPr>
+      </w:pPr>
+      <w:r>
+        <w:rPr>
+          <w:rFonts w:ascii="Times New Roman" w:eastAsia="Times New Roman" w:hAnsi="Times New Roman" w:cs="Times New Roman"/>
+          <w:color w:val="3D464D"/>
+          <w:sz w:val="27"/>
+          <w:szCs w:val="27"/>
+          <w:lang w:eastAsia="pt-BR"/>
+        </w:rPr>
+        <w:t>====================================================================</w:t>
+      </w:r>
+    </w:p>
+    <w:p>
+      <w:pPr>
+        <w:shd w:val="clear" w:color="auto" w:fill="FFFFFF"/>
+        <w:spacing w:after="0" w:line="240" w:lineRule="auto"/>
+        <w:rPr>
+          <w:rFonts w:ascii="Times New Roman" w:eastAsia="Times New Roman" w:hAnsi="Times New Roman" w:cs="Times New Roman"/>
+          <w:color w:val="3D464D"/>
+          <w:sz w:val="27"/>
+          <w:szCs w:val="27"/>
+          <w:lang w:eastAsia="pt-BR"/>
+        </w:rPr>
+      </w:pPr>
+      <w:r>
+        <w:rPr>
+          <w:rFonts w:ascii="Times New Roman" w:eastAsia="Times New Roman" w:hAnsi="Times New Roman" w:cs="Times New Roman"/>
+          <w:color w:val="3D464D"/>
+          <w:sz w:val="27"/>
+          <w:szCs w:val="27"/>
+          <w:lang w:eastAsia="pt-BR"/>
+        </w:rPr>
+        <w:t>AULA-05</w:t>
+      </w:r>
+    </w:p>
+    <w:p>
+      <w:pPr>
+        <w:numPr>
+          <w:ilvl w:val="0"/>
+          <w:numId w:val="5"/>
+        </w:numPr>
+        <w:shd w:val="clear" w:color="auto" w:fill="FFFFFF"/>
+        <w:spacing w:before="60" w:after="60" w:line="240" w:lineRule="auto"/>
+        <w:ind w:left="480"/>
+        <w:rPr>
+          <w:rFonts w:ascii="Times New Roman" w:eastAsia="Times New Roman" w:hAnsi="Times New Roman" w:cs="Times New Roman"/>
+          <w:color w:val="3D464D"/>
+          <w:sz w:val="27"/>
+          <w:szCs w:val="27"/>
+          <w:lang w:eastAsia="pt-BR"/>
+        </w:rPr>
+      </w:pPr>
+      <w:r>
+        <w:rPr>
+          <w:rFonts w:ascii="Times New Roman" w:eastAsia="Times New Roman" w:hAnsi="Times New Roman" w:cs="Times New Roman"/>
+          <w:color w:val="3D464D"/>
+          <w:sz w:val="27"/>
+          <w:szCs w:val="27"/>
+          <w:lang w:eastAsia="pt-BR"/>
+        </w:rPr>
+        <w:t xml:space="preserve">Trabalhar mais com o componente </w:t>
+      </w:r>
+      <w:proofErr w:type="spellStart"/>
+      <w:r>
+        <w:rPr>
+          <w:rFonts w:ascii="Times New Roman" w:eastAsia="Times New Roman" w:hAnsi="Times New Roman" w:cs="Times New Roman"/>
+          <w:color w:val="3D464D"/>
+          <w:sz w:val="27"/>
+          <w:szCs w:val="27"/>
+          <w:lang w:eastAsia="pt-BR"/>
+        </w:rPr>
+        <w:t>card</w:t>
+      </w:r>
+      <w:proofErr w:type="spellEnd"/>
+      <w:r>
+        <w:rPr>
+          <w:rFonts w:ascii="Times New Roman" w:eastAsia="Times New Roman" w:hAnsi="Times New Roman" w:cs="Times New Roman"/>
+          <w:color w:val="3D464D"/>
+          <w:sz w:val="27"/>
+          <w:szCs w:val="27"/>
+          <w:lang w:eastAsia="pt-BR"/>
+        </w:rPr>
+        <w:t xml:space="preserve"> e personalizar as informações;</w:t>
+      </w:r>
+    </w:p>
+    <w:p>
+      <w:pPr>
+        <w:numPr>
+          <w:ilvl w:val="0"/>
+          <w:numId w:val="5"/>
+        </w:numPr>
+        <w:shd w:val="clear" w:color="auto" w:fill="FFFFFF"/>
+        <w:spacing w:before="60" w:after="60" w:line="240" w:lineRule="auto"/>
+        <w:ind w:left="480"/>
+        <w:rPr>
+          <w:rFonts w:ascii="Times New Roman" w:eastAsia="Times New Roman" w:hAnsi="Times New Roman" w:cs="Times New Roman"/>
+          <w:color w:val="3D464D"/>
+          <w:sz w:val="27"/>
+          <w:szCs w:val="27"/>
+          <w:lang w:eastAsia="pt-BR"/>
+        </w:rPr>
+      </w:pPr>
+      <w:r>
+        <w:rPr>
+          <w:rFonts w:ascii="Times New Roman" w:eastAsia="Times New Roman" w:hAnsi="Times New Roman" w:cs="Times New Roman"/>
+          <w:color w:val="3D464D"/>
+          <w:sz w:val="27"/>
+          <w:szCs w:val="27"/>
+          <w:lang w:eastAsia="pt-BR"/>
+        </w:rPr>
+        <w:t>Fazer mais alguns ajustes de imagens;</w:t>
+      </w:r>
+    </w:p>
+    <w:p>
+      <w:pPr>
+        <w:numPr>
+          <w:ilvl w:val="0"/>
+          <w:numId w:val="5"/>
+        </w:numPr>
+        <w:shd w:val="clear" w:color="auto" w:fill="FFFFFF"/>
+        <w:spacing w:before="60" w:after="60" w:line="240" w:lineRule="auto"/>
+        <w:ind w:left="480"/>
+        <w:rPr>
+          <w:rFonts w:ascii="Times New Roman" w:eastAsia="Times New Roman" w:hAnsi="Times New Roman" w:cs="Times New Roman"/>
+          <w:color w:val="3D464D"/>
+          <w:sz w:val="27"/>
+          <w:szCs w:val="27"/>
+          <w:lang w:eastAsia="pt-BR"/>
+        </w:rPr>
+      </w:pPr>
+      <w:r>
+        <w:rPr>
+          <w:rFonts w:ascii="Times New Roman" w:eastAsia="Times New Roman" w:hAnsi="Times New Roman" w:cs="Times New Roman"/>
+          <w:color w:val="3D464D"/>
+          <w:sz w:val="27"/>
+          <w:szCs w:val="27"/>
+          <w:lang w:eastAsia="pt-BR"/>
+        </w:rPr>
+        <w:t xml:space="preserve">Utilizar algumas ferramentas do </w:t>
+      </w:r>
+      <w:proofErr w:type="spellStart"/>
+      <w:r>
+        <w:rPr>
+          <w:rFonts w:ascii="Times New Roman" w:eastAsia="Times New Roman" w:hAnsi="Times New Roman" w:cs="Times New Roman"/>
+          <w:color w:val="3D464D"/>
+          <w:sz w:val="27"/>
+          <w:szCs w:val="27"/>
+          <w:lang w:eastAsia="pt-BR"/>
+        </w:rPr>
+        <w:t>Bootstrap</w:t>
+      </w:r>
+      <w:proofErr w:type="spellEnd"/>
+      <w:r>
+        <w:rPr>
+          <w:rFonts w:ascii="Times New Roman" w:eastAsia="Times New Roman" w:hAnsi="Times New Roman" w:cs="Times New Roman"/>
+          <w:color w:val="3D464D"/>
+          <w:sz w:val="27"/>
+          <w:szCs w:val="27"/>
+          <w:lang w:eastAsia="pt-BR"/>
+        </w:rPr>
+        <w:t xml:space="preserve"> Grid.</w:t>
+      </w:r>
+    </w:p>
+    <w:p>
+      <w:pPr>
+        <w:shd w:val="clear" w:color="auto" w:fill="FFFFFF"/>
+        <w:spacing w:before="360" w:after="360" w:line="240" w:lineRule="auto"/>
+        <w:rPr>
+          <w:rFonts w:ascii="Times New Roman" w:eastAsia="Times New Roman" w:hAnsi="Times New Roman" w:cs="Times New Roman"/>
+          <w:color w:val="3D464D"/>
+          <w:sz w:val="27"/>
+          <w:szCs w:val="27"/>
+          <w:lang w:eastAsia="pt-BR"/>
+        </w:rPr>
+      </w:pPr>
+      <w:r>
+        <w:rPr>
+          <w:rFonts w:ascii="Times New Roman" w:eastAsia="Times New Roman" w:hAnsi="Times New Roman" w:cs="Times New Roman"/>
+          <w:color w:val="3D464D"/>
+          <w:sz w:val="27"/>
+          <w:szCs w:val="27"/>
+          <w:lang w:eastAsia="pt-BR"/>
+        </w:rPr>
+        <w:t xml:space="preserve">Links da documentação do </w:t>
+      </w:r>
+      <w:proofErr w:type="spellStart"/>
+      <w:r>
+        <w:rPr>
+          <w:rFonts w:ascii="Times New Roman" w:eastAsia="Times New Roman" w:hAnsi="Times New Roman" w:cs="Times New Roman"/>
+          <w:color w:val="3D464D"/>
+          <w:sz w:val="27"/>
+          <w:szCs w:val="27"/>
+          <w:lang w:eastAsia="pt-BR"/>
+        </w:rPr>
+        <w:t>Bootstrap</w:t>
+      </w:r>
+      <w:proofErr w:type="spellEnd"/>
+      <w:r>
+        <w:rPr>
+          <w:rFonts w:ascii="Times New Roman" w:eastAsia="Times New Roman" w:hAnsi="Times New Roman" w:cs="Times New Roman"/>
+          <w:color w:val="3D464D"/>
+          <w:sz w:val="27"/>
+          <w:szCs w:val="27"/>
+          <w:lang w:eastAsia="pt-BR"/>
+        </w:rPr>
+        <w:t xml:space="preserve"> que utilizamos nessa aula:</w:t>
+      </w:r>
+    </w:p>
+    <w:p>
+      <w:pPr>
+        <w:shd w:val="clear" w:color="auto" w:fill="FFFFFF"/>
+        <w:spacing w:after="0" w:line="240" w:lineRule="auto"/>
+        <w:rPr>
+          <w:rFonts w:ascii="Times New Roman" w:eastAsia="Times New Roman" w:hAnsi="Times New Roman" w:cs="Times New Roman"/>
+          <w:color w:val="3D464D"/>
+          <w:sz w:val="27"/>
+          <w:szCs w:val="27"/>
+          <w:lang w:eastAsia="pt-BR"/>
+        </w:rPr>
+      </w:pPr>
+      <w:hyperlink r:id="rId20" w:tgtFrame="_blank" w:history="1">
+        <w:r>
+          <w:rPr>
+            <w:rFonts w:ascii="Times New Roman" w:eastAsia="Times New Roman" w:hAnsi="Times New Roman" w:cs="Times New Roman"/>
+            <w:color w:val="0000FF"/>
+            <w:sz w:val="27"/>
+            <w:szCs w:val="27"/>
+            <w:u w:val="single"/>
+            <w:lang w:eastAsia="pt-BR"/>
+          </w:rPr>
+          <w:t>Grid</w:t>
+        </w:r>
+      </w:hyperlink>
+    </w:p>
+    <w:p>
+      <w:pPr>
+        <w:shd w:val="clear" w:color="auto" w:fill="FFFFFF"/>
+        <w:spacing w:after="0" w:line="240" w:lineRule="auto"/>
+        <w:rPr>
+          <w:rFonts w:ascii="Times New Roman" w:eastAsia="Times New Roman" w:hAnsi="Times New Roman" w:cs="Times New Roman"/>
+          <w:color w:val="3D464D"/>
+          <w:sz w:val="27"/>
+          <w:szCs w:val="27"/>
+          <w:lang w:eastAsia="pt-BR"/>
+        </w:rPr>
+      </w:pPr>
+    </w:p>
+    <w:p>
+      <w:pPr>
+        <w:shd w:val="clear" w:color="auto" w:fill="FFFFFF"/>
+        <w:spacing w:after="0" w:line="240" w:lineRule="auto"/>
+        <w:rPr>
+          <w:rFonts w:ascii="Times New Roman" w:eastAsia="Times New Roman" w:hAnsi="Times New Roman" w:cs="Times New Roman"/>
+          <w:color w:val="3D464D"/>
+          <w:sz w:val="27"/>
+          <w:szCs w:val="27"/>
+          <w:lang w:eastAsia="pt-BR"/>
+        </w:rPr>
+      </w:pPr>
+      <w:r>
+        <w:rPr>
+          <w:rFonts w:ascii="Times New Roman" w:eastAsia="Times New Roman" w:hAnsi="Times New Roman" w:cs="Times New Roman"/>
+          <w:color w:val="3D464D"/>
+          <w:sz w:val="27"/>
+          <w:szCs w:val="27"/>
+          <w:lang w:eastAsia="pt-BR"/>
+        </w:rPr>
+        <w:t>====================================================================</w:t>
+      </w:r>
+    </w:p>
+    <w:p>
+      <w:pPr>
+        <w:shd w:val="clear" w:color="auto" w:fill="FFFFFF"/>
+        <w:spacing w:after="0" w:line="240" w:lineRule="auto"/>
+        <w:rPr>
+          <w:rFonts w:ascii="Times New Roman" w:eastAsia="Times New Roman" w:hAnsi="Times New Roman" w:cs="Times New Roman"/>
+          <w:color w:val="3D464D"/>
+          <w:sz w:val="27"/>
+          <w:szCs w:val="27"/>
+          <w:lang w:eastAsia="pt-BR"/>
+        </w:rPr>
+      </w:pPr>
+      <w:r>
+        <w:rPr>
+          <w:rFonts w:ascii="Times New Roman" w:eastAsia="Times New Roman" w:hAnsi="Times New Roman" w:cs="Times New Roman"/>
+          <w:color w:val="3D464D"/>
+          <w:sz w:val="27"/>
+          <w:szCs w:val="27"/>
+          <w:lang w:eastAsia="pt-BR"/>
+        </w:rPr>
+        <w:t>AULA-06</w:t>
+      </w:r>
+    </w:p>
+    <w:p>
+      <w:pPr>
+        <w:shd w:val="clear" w:color="auto" w:fill="FFFFFF"/>
+        <w:spacing w:after="0" w:line="240" w:lineRule="auto"/>
+        <w:rPr>
+          <w:rFonts w:ascii="Times New Roman" w:eastAsia="Times New Roman" w:hAnsi="Times New Roman" w:cs="Times New Roman"/>
+          <w:color w:val="3D464D"/>
+          <w:sz w:val="27"/>
+          <w:szCs w:val="27"/>
+          <w:lang w:eastAsia="pt-BR"/>
+        </w:rPr>
+      </w:pPr>
+      <w:bookmarkStart w:id="0" w:name="_GoBack"/>
+      <w:bookmarkEnd w:id="0"/>
     </w:p>
     <w:p>
       <w:pPr>
@@ -1420,9 +2340,456 @@
     </w:lvl>
   </w:abstractNum>
   <w:abstractNum w:abstractNumId="1" w15:restartNumberingAfterBreak="0">
+    <w:nsid w:val="30A614CD"/>
+    <w:multiLevelType w:val="multilevel"/>
+    <w:tmpl w:val="4CCC94CA"/>
+    <w:lvl w:ilvl="0">
+      <w:start w:val="1"/>
+      <w:numFmt w:val="bullet"/>
+      <w:lvlText w:val=""/>
+      <w:lvlJc w:val="left"/>
+      <w:pPr>
+        <w:tabs>
+          <w:tab w:val="num" w:pos="720"/>
+        </w:tabs>
+        <w:ind w:left="720" w:hanging="360"/>
+      </w:pPr>
+      <w:rPr>
+        <w:rFonts w:ascii="Symbol" w:hAnsi="Symbol" w:hint="default"/>
+        <w:sz w:val="20"/>
+      </w:rPr>
+    </w:lvl>
+    <w:lvl w:ilvl="1" w:tentative="1">
+      <w:start w:val="1"/>
+      <w:numFmt w:val="bullet"/>
+      <w:lvlText w:val="o"/>
+      <w:lvlJc w:val="left"/>
+      <w:pPr>
+        <w:tabs>
+          <w:tab w:val="num" w:pos="1440"/>
+        </w:tabs>
+        <w:ind w:left="1440" w:hanging="360"/>
+      </w:pPr>
+      <w:rPr>
+        <w:rFonts w:ascii="Courier New" w:hAnsi="Courier New" w:hint="default"/>
+        <w:sz w:val="20"/>
+      </w:rPr>
+    </w:lvl>
+    <w:lvl w:ilvl="2" w:tentative="1">
+      <w:start w:val="1"/>
+      <w:numFmt w:val="bullet"/>
+      <w:lvlText w:val=""/>
+      <w:lvlJc w:val="left"/>
+      <w:pPr>
+        <w:tabs>
+          <w:tab w:val="num" w:pos="2160"/>
+        </w:tabs>
+        <w:ind w:left="2160" w:hanging="360"/>
+      </w:pPr>
+      <w:rPr>
+        <w:rFonts w:ascii="Wingdings" w:hAnsi="Wingdings" w:hint="default"/>
+        <w:sz w:val="20"/>
+      </w:rPr>
+    </w:lvl>
+    <w:lvl w:ilvl="3" w:tentative="1">
+      <w:start w:val="1"/>
+      <w:numFmt w:val="bullet"/>
+      <w:lvlText w:val=""/>
+      <w:lvlJc w:val="left"/>
+      <w:pPr>
+        <w:tabs>
+          <w:tab w:val="num" w:pos="2880"/>
+        </w:tabs>
+        <w:ind w:left="2880" w:hanging="360"/>
+      </w:pPr>
+      <w:rPr>
+        <w:rFonts w:ascii="Wingdings" w:hAnsi="Wingdings" w:hint="default"/>
+        <w:sz w:val="20"/>
+      </w:rPr>
+    </w:lvl>
+    <w:lvl w:ilvl="4" w:tentative="1">
+      <w:start w:val="1"/>
+      <w:numFmt w:val="bullet"/>
+      <w:lvlText w:val=""/>
+      <w:lvlJc w:val="left"/>
+      <w:pPr>
+        <w:tabs>
+          <w:tab w:val="num" w:pos="3600"/>
+        </w:tabs>
+        <w:ind w:left="3600" w:hanging="360"/>
+      </w:pPr>
+      <w:rPr>
+        <w:rFonts w:ascii="Wingdings" w:hAnsi="Wingdings" w:hint="default"/>
+        <w:sz w:val="20"/>
+      </w:rPr>
+    </w:lvl>
+    <w:lvl w:ilvl="5" w:tentative="1">
+      <w:start w:val="1"/>
+      <w:numFmt w:val="bullet"/>
+      <w:lvlText w:val=""/>
+      <w:lvlJc w:val="left"/>
+      <w:pPr>
+        <w:tabs>
+          <w:tab w:val="num" w:pos="4320"/>
+        </w:tabs>
+        <w:ind w:left="4320" w:hanging="360"/>
+      </w:pPr>
+      <w:rPr>
+        <w:rFonts w:ascii="Wingdings" w:hAnsi="Wingdings" w:hint="default"/>
+        <w:sz w:val="20"/>
+      </w:rPr>
+    </w:lvl>
+    <w:lvl w:ilvl="6" w:tentative="1">
+      <w:start w:val="1"/>
+      <w:numFmt w:val="bullet"/>
+      <w:lvlText w:val=""/>
+      <w:lvlJc w:val="left"/>
+      <w:pPr>
+        <w:tabs>
+          <w:tab w:val="num" w:pos="5040"/>
+        </w:tabs>
+        <w:ind w:left="5040" w:hanging="360"/>
+      </w:pPr>
+      <w:rPr>
+        <w:rFonts w:ascii="Wingdings" w:hAnsi="Wingdings" w:hint="default"/>
+        <w:sz w:val="20"/>
+      </w:rPr>
+    </w:lvl>
+    <w:lvl w:ilvl="7" w:tentative="1">
+      <w:start w:val="1"/>
+      <w:numFmt w:val="bullet"/>
+      <w:lvlText w:val=""/>
+      <w:lvlJc w:val="left"/>
+      <w:pPr>
+        <w:tabs>
+          <w:tab w:val="num" w:pos="5760"/>
+        </w:tabs>
+        <w:ind w:left="5760" w:hanging="360"/>
+      </w:pPr>
+      <w:rPr>
+        <w:rFonts w:ascii="Wingdings" w:hAnsi="Wingdings" w:hint="default"/>
+        <w:sz w:val="20"/>
+      </w:rPr>
+    </w:lvl>
+    <w:lvl w:ilvl="8" w:tentative="1">
+      <w:start w:val="1"/>
+      <w:numFmt w:val="bullet"/>
+      <w:lvlText w:val=""/>
+      <w:lvlJc w:val="left"/>
+      <w:pPr>
+        <w:tabs>
+          <w:tab w:val="num" w:pos="6480"/>
+        </w:tabs>
+        <w:ind w:left="6480" w:hanging="360"/>
+      </w:pPr>
+      <w:rPr>
+        <w:rFonts w:ascii="Wingdings" w:hAnsi="Wingdings" w:hint="default"/>
+        <w:sz w:val="20"/>
+      </w:rPr>
+    </w:lvl>
+  </w:abstractNum>
+  <w:abstractNum w:abstractNumId="2" w15:restartNumberingAfterBreak="0">
+    <w:nsid w:val="53C0353C"/>
+    <w:multiLevelType w:val="multilevel"/>
+    <w:tmpl w:val="FECEBA92"/>
+    <w:lvl w:ilvl="0">
+      <w:start w:val="1"/>
+      <w:numFmt w:val="bullet"/>
+      <w:lvlText w:val=""/>
+      <w:lvlJc w:val="left"/>
+      <w:pPr>
+        <w:tabs>
+          <w:tab w:val="num" w:pos="720"/>
+        </w:tabs>
+        <w:ind w:left="720" w:hanging="360"/>
+      </w:pPr>
+      <w:rPr>
+        <w:rFonts w:ascii="Symbol" w:hAnsi="Symbol" w:hint="default"/>
+        <w:sz w:val="20"/>
+      </w:rPr>
+    </w:lvl>
+    <w:lvl w:ilvl="1" w:tentative="1">
+      <w:start w:val="1"/>
+      <w:numFmt w:val="bullet"/>
+      <w:lvlText w:val="o"/>
+      <w:lvlJc w:val="left"/>
+      <w:pPr>
+        <w:tabs>
+          <w:tab w:val="num" w:pos="1440"/>
+        </w:tabs>
+        <w:ind w:left="1440" w:hanging="360"/>
+      </w:pPr>
+      <w:rPr>
+        <w:rFonts w:ascii="Courier New" w:hAnsi="Courier New" w:hint="default"/>
+        <w:sz w:val="20"/>
+      </w:rPr>
+    </w:lvl>
+    <w:lvl w:ilvl="2" w:tentative="1">
+      <w:start w:val="1"/>
+      <w:numFmt w:val="bullet"/>
+      <w:lvlText w:val=""/>
+      <w:lvlJc w:val="left"/>
+      <w:pPr>
+        <w:tabs>
+          <w:tab w:val="num" w:pos="2160"/>
+        </w:tabs>
+        <w:ind w:left="2160" w:hanging="360"/>
+      </w:pPr>
+      <w:rPr>
+        <w:rFonts w:ascii="Wingdings" w:hAnsi="Wingdings" w:hint="default"/>
+        <w:sz w:val="20"/>
+      </w:rPr>
+    </w:lvl>
+    <w:lvl w:ilvl="3" w:tentative="1">
+      <w:start w:val="1"/>
+      <w:numFmt w:val="bullet"/>
+      <w:lvlText w:val=""/>
+      <w:lvlJc w:val="left"/>
+      <w:pPr>
+        <w:tabs>
+          <w:tab w:val="num" w:pos="2880"/>
+        </w:tabs>
+        <w:ind w:left="2880" w:hanging="360"/>
+      </w:pPr>
+      <w:rPr>
+        <w:rFonts w:ascii="Wingdings" w:hAnsi="Wingdings" w:hint="default"/>
+        <w:sz w:val="20"/>
+      </w:rPr>
+    </w:lvl>
+    <w:lvl w:ilvl="4" w:tentative="1">
+      <w:start w:val="1"/>
+      <w:numFmt w:val="bullet"/>
+      <w:lvlText w:val=""/>
+      <w:lvlJc w:val="left"/>
+      <w:pPr>
+        <w:tabs>
+          <w:tab w:val="num" w:pos="3600"/>
+        </w:tabs>
+        <w:ind w:left="3600" w:hanging="360"/>
+      </w:pPr>
+      <w:rPr>
+        <w:rFonts w:ascii="Wingdings" w:hAnsi="Wingdings" w:hint="default"/>
+        <w:sz w:val="20"/>
+      </w:rPr>
+    </w:lvl>
+    <w:lvl w:ilvl="5" w:tentative="1">
+      <w:start w:val="1"/>
+      <w:numFmt w:val="bullet"/>
+      <w:lvlText w:val=""/>
+      <w:lvlJc w:val="left"/>
+      <w:pPr>
+        <w:tabs>
+          <w:tab w:val="num" w:pos="4320"/>
+        </w:tabs>
+        <w:ind w:left="4320" w:hanging="360"/>
+      </w:pPr>
+      <w:rPr>
+        <w:rFonts w:ascii="Wingdings" w:hAnsi="Wingdings" w:hint="default"/>
+        <w:sz w:val="20"/>
+      </w:rPr>
+    </w:lvl>
+    <w:lvl w:ilvl="6" w:tentative="1">
+      <w:start w:val="1"/>
+      <w:numFmt w:val="bullet"/>
+      <w:lvlText w:val=""/>
+      <w:lvlJc w:val="left"/>
+      <w:pPr>
+        <w:tabs>
+          <w:tab w:val="num" w:pos="5040"/>
+        </w:tabs>
+        <w:ind w:left="5040" w:hanging="360"/>
+      </w:pPr>
+      <w:rPr>
+        <w:rFonts w:ascii="Wingdings" w:hAnsi="Wingdings" w:hint="default"/>
+        <w:sz w:val="20"/>
+      </w:rPr>
+    </w:lvl>
+    <w:lvl w:ilvl="7" w:tentative="1">
+      <w:start w:val="1"/>
+      <w:numFmt w:val="bullet"/>
+      <w:lvlText w:val=""/>
+      <w:lvlJc w:val="left"/>
+      <w:pPr>
+        <w:tabs>
+          <w:tab w:val="num" w:pos="5760"/>
+        </w:tabs>
+        <w:ind w:left="5760" w:hanging="360"/>
+      </w:pPr>
+      <w:rPr>
+        <w:rFonts w:ascii="Wingdings" w:hAnsi="Wingdings" w:hint="default"/>
+        <w:sz w:val="20"/>
+      </w:rPr>
+    </w:lvl>
+    <w:lvl w:ilvl="8" w:tentative="1">
+      <w:start w:val="1"/>
+      <w:numFmt w:val="bullet"/>
+      <w:lvlText w:val=""/>
+      <w:lvlJc w:val="left"/>
+      <w:pPr>
+        <w:tabs>
+          <w:tab w:val="num" w:pos="6480"/>
+        </w:tabs>
+        <w:ind w:left="6480" w:hanging="360"/>
+      </w:pPr>
+      <w:rPr>
+        <w:rFonts w:ascii="Wingdings" w:hAnsi="Wingdings" w:hint="default"/>
+        <w:sz w:val="20"/>
+      </w:rPr>
+    </w:lvl>
+  </w:abstractNum>
+  <w:abstractNum w:abstractNumId="3" w15:restartNumberingAfterBreak="0">
     <w:nsid w:val="648165EF"/>
     <w:multiLevelType w:val="multilevel"/>
     <w:tmpl w:val="B9D2297A"/>
+    <w:lvl w:ilvl="0">
+      <w:start w:val="1"/>
+      <w:numFmt w:val="bullet"/>
+      <w:lvlText w:val=""/>
+      <w:lvlJc w:val="left"/>
+      <w:pPr>
+        <w:tabs>
+          <w:tab w:val="num" w:pos="720"/>
+        </w:tabs>
+        <w:ind w:left="720" w:hanging="360"/>
+      </w:pPr>
+      <w:rPr>
+        <w:rFonts w:ascii="Symbol" w:hAnsi="Symbol" w:hint="default"/>
+        <w:sz w:val="20"/>
+      </w:rPr>
+    </w:lvl>
+    <w:lvl w:ilvl="1" w:tentative="1">
+      <w:start w:val="1"/>
+      <w:numFmt w:val="bullet"/>
+      <w:lvlText w:val="o"/>
+      <w:lvlJc w:val="left"/>
+      <w:pPr>
+        <w:tabs>
+          <w:tab w:val="num" w:pos="1440"/>
+        </w:tabs>
+        <w:ind w:left="1440" w:hanging="360"/>
+      </w:pPr>
+      <w:rPr>
+        <w:rFonts w:ascii="Courier New" w:hAnsi="Courier New" w:hint="default"/>
+        <w:sz w:val="20"/>
+      </w:rPr>
+    </w:lvl>
+    <w:lvl w:ilvl="2" w:tentative="1">
+      <w:start w:val="1"/>
+      <w:numFmt w:val="bullet"/>
+      <w:lvlText w:val=""/>
+      <w:lvlJc w:val="left"/>
+      <w:pPr>
+        <w:tabs>
+          <w:tab w:val="num" w:pos="2160"/>
+        </w:tabs>
+        <w:ind w:left="2160" w:hanging="360"/>
+      </w:pPr>
+      <w:rPr>
+        <w:rFonts w:ascii="Wingdings" w:hAnsi="Wingdings" w:hint="default"/>
+        <w:sz w:val="20"/>
+      </w:rPr>
+    </w:lvl>
+    <w:lvl w:ilvl="3" w:tentative="1">
+      <w:start w:val="1"/>
+      <w:numFmt w:val="bullet"/>
+      <w:lvlText w:val=""/>
+      <w:lvlJc w:val="left"/>
+      <w:pPr>
+        <w:tabs>
+          <w:tab w:val="num" w:pos="2880"/>
+        </w:tabs>
+        <w:ind w:left="2880" w:hanging="360"/>
+      </w:pPr>
+      <w:rPr>
+        <w:rFonts w:ascii="Wingdings" w:hAnsi="Wingdings" w:hint="default"/>
+        <w:sz w:val="20"/>
+      </w:rPr>
+    </w:lvl>
+    <w:lvl w:ilvl="4" w:tentative="1">
+      <w:start w:val="1"/>
+      <w:numFmt w:val="bullet"/>
+      <w:lvlText w:val=""/>
+      <w:lvlJc w:val="left"/>
+      <w:pPr>
+        <w:tabs>
+          <w:tab w:val="num" w:pos="3600"/>
+        </w:tabs>
+        <w:ind w:left="3600" w:hanging="360"/>
+      </w:pPr>
+      <w:rPr>
+        <w:rFonts w:ascii="Wingdings" w:hAnsi="Wingdings" w:hint="default"/>
+        <w:sz w:val="20"/>
+      </w:rPr>
+    </w:lvl>
+    <w:lvl w:ilvl="5" w:tentative="1">
+      <w:start w:val="1"/>
+      <w:numFmt w:val="bullet"/>
+      <w:lvlText w:val=""/>
+      <w:lvlJc w:val="left"/>
+      <w:pPr>
+        <w:tabs>
+          <w:tab w:val="num" w:pos="4320"/>
+        </w:tabs>
+        <w:ind w:left="4320" w:hanging="360"/>
+      </w:pPr>
+      <w:rPr>
+        <w:rFonts w:ascii="Wingdings" w:hAnsi="Wingdings" w:hint="default"/>
+        <w:sz w:val="20"/>
+      </w:rPr>
+    </w:lvl>
+    <w:lvl w:ilvl="6" w:tentative="1">
+      <w:start w:val="1"/>
+      <w:numFmt w:val="bullet"/>
+      <w:lvlText w:val=""/>
+      <w:lvlJc w:val="left"/>
+      <w:pPr>
+        <w:tabs>
+          <w:tab w:val="num" w:pos="5040"/>
+        </w:tabs>
+        <w:ind w:left="5040" w:hanging="360"/>
+      </w:pPr>
+      <w:rPr>
+        <w:rFonts w:ascii="Wingdings" w:hAnsi="Wingdings" w:hint="default"/>
+        <w:sz w:val="20"/>
+      </w:rPr>
+    </w:lvl>
+    <w:lvl w:ilvl="7" w:tentative="1">
+      <w:start w:val="1"/>
+      <w:numFmt w:val="bullet"/>
+      <w:lvlText w:val=""/>
+      <w:lvlJc w:val="left"/>
+      <w:pPr>
+        <w:tabs>
+          <w:tab w:val="num" w:pos="5760"/>
+        </w:tabs>
+        <w:ind w:left="5760" w:hanging="360"/>
+      </w:pPr>
+      <w:rPr>
+        <w:rFonts w:ascii="Wingdings" w:hAnsi="Wingdings" w:hint="default"/>
+        <w:sz w:val="20"/>
+      </w:rPr>
+    </w:lvl>
+    <w:lvl w:ilvl="8" w:tentative="1">
+      <w:start w:val="1"/>
+      <w:numFmt w:val="bullet"/>
+      <w:lvlText w:val=""/>
+      <w:lvlJc w:val="left"/>
+      <w:pPr>
+        <w:tabs>
+          <w:tab w:val="num" w:pos="6480"/>
+        </w:tabs>
+        <w:ind w:left="6480" w:hanging="360"/>
+      </w:pPr>
+      <w:rPr>
+        <w:rFonts w:ascii="Wingdings" w:hAnsi="Wingdings" w:hint="default"/>
+        <w:sz w:val="20"/>
+      </w:rPr>
+    </w:lvl>
+  </w:abstractNum>
+  <w:abstractNum w:abstractNumId="4" w15:restartNumberingAfterBreak="0">
+    <w:nsid w:val="71BC7D66"/>
+    <w:multiLevelType w:val="multilevel"/>
+    <w:tmpl w:val="F06270FA"/>
     <w:lvl w:ilvl="0">
       <w:start w:val="1"/>
       <w:numFmt w:val="bullet"/>
@@ -1572,7 +2939,16 @@
     <w:abstractNumId w:val="0"/>
   </w:num>
   <w:num w:numId="2">
+    <w:abstractNumId w:val="3"/>
+  </w:num>
+  <w:num w:numId="3">
     <w:abstractNumId w:val="1"/>
+  </w:num>
+  <w:num w:numId="4">
+    <w:abstractNumId w:val="4"/>
+  </w:num>
+  <w:num w:numId="5">
+    <w:abstractNumId w:val="2"/>
   </w:num>
 </w:numbering>
 </file>

</xml_diff>